<commit_message>
Change "Heroic Actions" => "action" in JSON formatting
Keeps things consistent with how spells and column widths are handled.
Also slightly changed the code sequence for generating the actions
table so that all the doc references are in a single block.
</commit_message>
<xml_diff>
--- a/cheatsheets/Rise of Angmar/09 An Unlikely Ally.docx
+++ b/cheatsheets/Rise of Angmar/09 An Unlikely Ally.docx
@@ -3826,17 +3826,6 @@
     <w:p>
       <w:r>
         <w:br w:type="page"/>
-      </w:r>
-    </w:p>
-    <w:p>
-      <w:pPr>
-        <w:contextualSpacing w:val="0"/>
-      </w:pPr>
-      <w:r>
-        <w:rPr>
-          <w:rtl w:val="0"/>
-        </w:rPr>
-        <w:t xml:space="preserve"/>
       </w:r>
     </w:p>
     <w:p>

</xml_diff>